<commit_message>
casos de prueba mobile
</commit_message>
<xml_diff>
--- a/documentacion/casos de uso/Casos de uso Mobile.docx
+++ b/documentacion/casos de uso/Casos de uso Mobile.docx
@@ -3436,14 +3436,6 @@
                 <w:szCs w:val="18"/>
               </w:rPr>
             </w:pPr>
-            <w:r>
-              <w:rPr>
-                <w:rFonts w:ascii="Times New Roman" w:eastAsia="Times New Roman" w:hAnsi="Times New Roman" w:cs="Times New Roman"/>
-                <w:sz w:val="18"/>
-                <w:szCs w:val="18"/>
-              </w:rPr>
-              <w:t>Si se vuelve a hacer foco en servicios actualizará el listado si es que se ingresaron nuevos servicios</w:t>
-            </w:r>
           </w:p>
         </w:tc>
       </w:tr>
@@ -3517,6 +3509,16 @@
         </w:tc>
       </w:tr>
     </w:tbl>
+    <w:p>
+      <w:pPr>
+        <w:pStyle w:val="normal0"/>
+        <w:rPr>
+          <w:rFonts w:ascii="Times New Roman" w:eastAsia="Times New Roman" w:hAnsi="Times New Roman" w:cs="Times New Roman"/>
+          <w:sz w:val="18"/>
+          <w:szCs w:val="18"/>
+        </w:rPr>
+      </w:pPr>
+    </w:p>
     <w:p>
       <w:pPr>
         <w:pStyle w:val="normal0"/>
@@ -3713,6 +3715,7 @@
                 <w:sz w:val="18"/>
                 <w:szCs w:val="18"/>
               </w:rPr>
+              <w:lastRenderedPageBreak/>
               <w:t>Casos de uso</w:t>
             </w:r>
           </w:p>
@@ -6286,7 +6289,6 @@
                 <w:szCs w:val="18"/>
               </w:rPr>
             </w:pPr>
-            <w:bookmarkStart w:id="0" w:name="_GoBack" w:colFirst="1" w:colLast="1"/>
             <w:r>
               <w:rPr>
                 <w:rFonts w:ascii="Times New Roman" w:eastAsia="Times New Roman" w:hAnsi="Times New Roman" w:cs="Times New Roman"/>
@@ -6334,7 +6336,6 @@
           </w:p>
         </w:tc>
       </w:tr>
-      <w:bookmarkEnd w:id="0"/>
       <w:tr>
         <w:trPr>
           <w:trHeight w:val="240"/>
@@ -10145,8 +10146,18 @@
                 <w:sz w:val="18"/>
                 <w:szCs w:val="18"/>
               </w:rPr>
-              <w:t>El Sistema muestra la pantalla Buscar</w:t>
-            </w:r>
+              <w:t xml:space="preserve">El Sistema muestra la pantalla </w:t>
+            </w:r>
+            <w:r>
+              <w:rPr>
+                <w:rFonts w:ascii="Times New Roman" w:eastAsia="Times New Roman" w:hAnsi="Times New Roman" w:cs="Times New Roman"/>
+                <w:sz w:val="18"/>
+                <w:szCs w:val="18"/>
+              </w:rPr>
+              <w:t>Cuenta</w:t>
+            </w:r>
+            <w:bookmarkStart w:id="0" w:name="_GoBack"/>
+            <w:bookmarkEnd w:id="0"/>
           </w:p>
           <w:p>
             <w:pPr>
@@ -10220,6 +10231,945 @@
                 <w:szCs w:val="18"/>
               </w:rPr>
             </w:pPr>
+          </w:p>
+        </w:tc>
+      </w:tr>
+      <w:tr>
+        <w:trPr>
+          <w:trHeight w:val="150"/>
+        </w:trPr>
+        <w:tc>
+          <w:tcPr>
+            <w:tcW w:w="5265" w:type="dxa"/>
+            <w:tcBorders>
+              <w:top w:val="single" w:sz="6" w:space="0" w:color="BFBFBF"/>
+              <w:left w:val="single" w:sz="6" w:space="0" w:color="BFBFBF"/>
+              <w:bottom w:val="single" w:sz="6" w:space="0" w:color="BFBFBF"/>
+              <w:right w:val="single" w:sz="6" w:space="0" w:color="BFBFBF"/>
+            </w:tcBorders>
+            <w:tcMar>
+              <w:top w:w="0" w:type="dxa"/>
+              <w:left w:w="80" w:type="dxa"/>
+              <w:bottom w:w="0" w:type="dxa"/>
+              <w:right w:w="80" w:type="dxa"/>
+            </w:tcMar>
+            <w:vAlign w:val="center"/>
+          </w:tcPr>
+          <w:p>
+            <w:pPr>
+              <w:pStyle w:val="normal0"/>
+              <w:rPr>
+                <w:rFonts w:ascii="Times New Roman" w:eastAsia="Times New Roman" w:hAnsi="Times New Roman" w:cs="Times New Roman"/>
+                <w:sz w:val="18"/>
+                <w:szCs w:val="18"/>
+              </w:rPr>
+            </w:pPr>
+            <w:r>
+              <w:rPr>
+                <w:rFonts w:ascii="Times New Roman" w:eastAsia="Times New Roman" w:hAnsi="Times New Roman" w:cs="Times New Roman"/>
+                <w:sz w:val="18"/>
+                <w:szCs w:val="18"/>
+              </w:rPr>
+              <w:t>Observaciones</w:t>
+            </w:r>
+          </w:p>
+        </w:tc>
+        <w:tc>
+          <w:tcPr>
+            <w:tcW w:w="3630" w:type="dxa"/>
+            <w:tcBorders>
+              <w:top w:val="single" w:sz="6" w:space="0" w:color="BFBFBF"/>
+              <w:left w:val="single" w:sz="6" w:space="0" w:color="BFBFBF"/>
+              <w:bottom w:val="single" w:sz="6" w:space="0" w:color="BFBFBF"/>
+              <w:right w:val="single" w:sz="6" w:space="0" w:color="BFBFBF"/>
+            </w:tcBorders>
+            <w:tcMar>
+              <w:top w:w="0" w:type="dxa"/>
+              <w:left w:w="80" w:type="dxa"/>
+              <w:bottom w:w="0" w:type="dxa"/>
+              <w:right w:w="80" w:type="dxa"/>
+            </w:tcMar>
+            <w:vAlign w:val="center"/>
+          </w:tcPr>
+          <w:p>
+            <w:pPr>
+              <w:pStyle w:val="normal0"/>
+              <w:rPr>
+                <w:rFonts w:ascii="Times New Roman" w:eastAsia="Times New Roman" w:hAnsi="Times New Roman" w:cs="Times New Roman"/>
+                <w:sz w:val="18"/>
+                <w:szCs w:val="18"/>
+              </w:rPr>
+            </w:pPr>
+          </w:p>
+        </w:tc>
+      </w:tr>
+      <w:tr>
+        <w:trPr>
+          <w:trHeight w:val="240"/>
+        </w:trPr>
+        <w:tc>
+          <w:tcPr>
+            <w:tcW w:w="5265" w:type="dxa"/>
+            <w:tcBorders>
+              <w:top w:val="single" w:sz="6" w:space="0" w:color="BFBFBF"/>
+              <w:left w:val="single" w:sz="6" w:space="0" w:color="BFBFBF"/>
+              <w:bottom w:val="single" w:sz="6" w:space="0" w:color="BFBFBF"/>
+              <w:right w:val="single" w:sz="6" w:space="0" w:color="BFBFBF"/>
+            </w:tcBorders>
+            <w:tcMar>
+              <w:top w:w="0" w:type="dxa"/>
+              <w:left w:w="80" w:type="dxa"/>
+              <w:bottom w:w="0" w:type="dxa"/>
+              <w:right w:w="80" w:type="dxa"/>
+            </w:tcMar>
+            <w:vAlign w:val="center"/>
+          </w:tcPr>
+          <w:p>
+            <w:pPr>
+              <w:pStyle w:val="normal0"/>
+              <w:rPr>
+                <w:rFonts w:ascii="Times New Roman" w:eastAsia="Times New Roman" w:hAnsi="Times New Roman" w:cs="Times New Roman"/>
+                <w:sz w:val="18"/>
+                <w:szCs w:val="18"/>
+              </w:rPr>
+            </w:pPr>
+            <w:r>
+              <w:rPr>
+                <w:rFonts w:ascii="Times New Roman" w:eastAsia="Times New Roman" w:hAnsi="Times New Roman" w:cs="Times New Roman"/>
+                <w:sz w:val="18"/>
+                <w:szCs w:val="18"/>
+              </w:rPr>
+              <w:t>PostCondición</w:t>
+            </w:r>
+          </w:p>
+        </w:tc>
+        <w:tc>
+          <w:tcPr>
+            <w:tcW w:w="3630" w:type="dxa"/>
+            <w:tcBorders>
+              <w:top w:val="single" w:sz="6" w:space="0" w:color="BFBFBF"/>
+              <w:left w:val="single" w:sz="6" w:space="0" w:color="BFBFBF"/>
+              <w:bottom w:val="single" w:sz="6" w:space="0" w:color="BFBFBF"/>
+              <w:right w:val="single" w:sz="6" w:space="0" w:color="BFBFBF"/>
+            </w:tcBorders>
+            <w:tcMar>
+              <w:top w:w="0" w:type="dxa"/>
+              <w:left w:w="80" w:type="dxa"/>
+              <w:bottom w:w="0" w:type="dxa"/>
+              <w:right w:w="80" w:type="dxa"/>
+            </w:tcMar>
+            <w:vAlign w:val="center"/>
+          </w:tcPr>
+          <w:p>
+            <w:pPr>
+              <w:pStyle w:val="normal0"/>
+              <w:rPr>
+                <w:rFonts w:ascii="Times New Roman" w:eastAsia="Times New Roman" w:hAnsi="Times New Roman" w:cs="Times New Roman"/>
+                <w:sz w:val="18"/>
+                <w:szCs w:val="18"/>
+              </w:rPr>
+            </w:pPr>
+          </w:p>
+        </w:tc>
+      </w:tr>
+    </w:tbl>
+    <w:p>
+      <w:pPr>
+        <w:pStyle w:val="normal0"/>
+      </w:pPr>
+    </w:p>
+    <w:p>
+      <w:pPr>
+        <w:pStyle w:val="normal0"/>
+      </w:pPr>
+    </w:p>
+    <w:p>
+      <w:pPr>
+        <w:pStyle w:val="normal0"/>
+      </w:pPr>
+    </w:p>
+    <w:p>
+      <w:pPr>
+        <w:pStyle w:val="normal0"/>
+      </w:pPr>
+    </w:p>
+    <w:p>
+      <w:pPr>
+        <w:pStyle w:val="normal0"/>
+      </w:pPr>
+    </w:p>
+    <w:p>
+      <w:pPr>
+        <w:pStyle w:val="normal0"/>
+      </w:pPr>
+    </w:p>
+    <w:p>
+      <w:pPr>
+        <w:pStyle w:val="normal0"/>
+      </w:pPr>
+    </w:p>
+    <w:p>
+      <w:pPr>
+        <w:pStyle w:val="normal0"/>
+      </w:pPr>
+    </w:p>
+    <w:p>
+      <w:pPr>
+        <w:pStyle w:val="normal0"/>
+      </w:pPr>
+    </w:p>
+    <w:p>
+      <w:pPr>
+        <w:pStyle w:val="normal0"/>
+      </w:pPr>
+    </w:p>
+    <w:p>
+      <w:pPr>
+        <w:pStyle w:val="normal0"/>
+      </w:pPr>
+    </w:p>
+    <w:tbl>
+      <w:tblPr>
+        <w:tblStyle w:val="aa"/>
+        <w:tblW w:w="8895" w:type="dxa"/>
+        <w:tblInd w:w="-20" w:type="dxa"/>
+        <w:tblBorders>
+          <w:top w:val="nil"/>
+          <w:left w:val="nil"/>
+          <w:bottom w:val="nil"/>
+          <w:right w:val="nil"/>
+          <w:insideH w:val="nil"/>
+          <w:insideV w:val="nil"/>
+        </w:tblBorders>
+        <w:tblLayout w:type="fixed"/>
+        <w:tblLook w:val="0600" w:firstRow="0" w:lastRow="0" w:firstColumn="0" w:lastColumn="0" w:noHBand="1" w:noVBand="1"/>
+      </w:tblPr>
+      <w:tblGrid>
+        <w:gridCol w:w="5265"/>
+        <w:gridCol w:w="3630"/>
+      </w:tblGrid>
+      <w:tr>
+        <w:trPr>
+          <w:trHeight w:val="240"/>
+        </w:trPr>
+        <w:tc>
+          <w:tcPr>
+            <w:tcW w:w="5265" w:type="dxa"/>
+            <w:tcBorders>
+              <w:top w:val="single" w:sz="6" w:space="0" w:color="BFBFBF"/>
+              <w:left w:val="single" w:sz="6" w:space="0" w:color="BFBFBF"/>
+              <w:bottom w:val="single" w:sz="6" w:space="0" w:color="BFBFBF"/>
+              <w:right w:val="single" w:sz="6" w:space="0" w:color="BFBFBF"/>
+            </w:tcBorders>
+            <w:tcMar>
+              <w:top w:w="0" w:type="dxa"/>
+              <w:left w:w="80" w:type="dxa"/>
+              <w:bottom w:w="0" w:type="dxa"/>
+              <w:right w:w="80" w:type="dxa"/>
+            </w:tcMar>
+            <w:vAlign w:val="center"/>
+          </w:tcPr>
+          <w:p>
+            <w:pPr>
+              <w:pStyle w:val="normal0"/>
+              <w:rPr>
+                <w:rFonts w:ascii="Times New Roman" w:eastAsia="Times New Roman" w:hAnsi="Times New Roman" w:cs="Times New Roman"/>
+                <w:sz w:val="18"/>
+                <w:szCs w:val="18"/>
+              </w:rPr>
+            </w:pPr>
+            <w:r>
+              <w:rPr>
+                <w:rFonts w:ascii="Times New Roman" w:eastAsia="Times New Roman" w:hAnsi="Times New Roman" w:cs="Times New Roman"/>
+                <w:sz w:val="18"/>
+                <w:szCs w:val="18"/>
+              </w:rPr>
+              <w:t>Casos de uso</w:t>
+            </w:r>
+          </w:p>
+        </w:tc>
+        <w:tc>
+          <w:tcPr>
+            <w:tcW w:w="3630" w:type="dxa"/>
+            <w:tcBorders>
+              <w:top w:val="single" w:sz="6" w:space="0" w:color="BFBFBF"/>
+              <w:left w:val="single" w:sz="6" w:space="0" w:color="BFBFBF"/>
+              <w:bottom w:val="single" w:sz="6" w:space="0" w:color="BFBFBF"/>
+              <w:right w:val="single" w:sz="6" w:space="0" w:color="BFBFBF"/>
+            </w:tcBorders>
+            <w:tcMar>
+              <w:top w:w="0" w:type="dxa"/>
+              <w:left w:w="80" w:type="dxa"/>
+              <w:bottom w:w="0" w:type="dxa"/>
+              <w:right w:w="80" w:type="dxa"/>
+            </w:tcMar>
+            <w:vAlign w:val="center"/>
+          </w:tcPr>
+          <w:p>
+            <w:pPr>
+              <w:pStyle w:val="normal0"/>
+              <w:rPr>
+                <w:rFonts w:ascii="Times New Roman" w:eastAsia="Times New Roman" w:hAnsi="Times New Roman" w:cs="Times New Roman"/>
+                <w:sz w:val="18"/>
+                <w:szCs w:val="18"/>
+              </w:rPr>
+            </w:pPr>
+            <w:r>
+              <w:rPr>
+                <w:rFonts w:ascii="Times New Roman" w:eastAsia="Times New Roman" w:hAnsi="Times New Roman" w:cs="Times New Roman"/>
+                <w:sz w:val="18"/>
+                <w:szCs w:val="18"/>
+              </w:rPr>
+              <w:t>Login con facebook</w:t>
+            </w:r>
+          </w:p>
+        </w:tc>
+      </w:tr>
+      <w:tr>
+        <w:trPr>
+          <w:trHeight w:val="240"/>
+        </w:trPr>
+        <w:tc>
+          <w:tcPr>
+            <w:tcW w:w="5265" w:type="dxa"/>
+            <w:tcBorders>
+              <w:top w:val="single" w:sz="6" w:space="0" w:color="BFBFBF"/>
+              <w:left w:val="single" w:sz="6" w:space="0" w:color="BFBFBF"/>
+              <w:bottom w:val="single" w:sz="6" w:space="0" w:color="BFBFBF"/>
+              <w:right w:val="single" w:sz="6" w:space="0" w:color="BFBFBF"/>
+            </w:tcBorders>
+            <w:tcMar>
+              <w:top w:w="0" w:type="dxa"/>
+              <w:left w:w="80" w:type="dxa"/>
+              <w:bottom w:w="0" w:type="dxa"/>
+              <w:right w:w="80" w:type="dxa"/>
+            </w:tcMar>
+            <w:vAlign w:val="center"/>
+          </w:tcPr>
+          <w:p>
+            <w:pPr>
+              <w:pStyle w:val="normal0"/>
+              <w:rPr>
+                <w:rFonts w:ascii="Times New Roman" w:eastAsia="Times New Roman" w:hAnsi="Times New Roman" w:cs="Times New Roman"/>
+                <w:sz w:val="18"/>
+                <w:szCs w:val="18"/>
+              </w:rPr>
+            </w:pPr>
+            <w:r>
+              <w:rPr>
+                <w:rFonts w:ascii="Times New Roman" w:eastAsia="Times New Roman" w:hAnsi="Times New Roman" w:cs="Times New Roman"/>
+                <w:sz w:val="18"/>
+                <w:szCs w:val="18"/>
+              </w:rPr>
+              <w:t>Actores</w:t>
+            </w:r>
+          </w:p>
+        </w:tc>
+        <w:tc>
+          <w:tcPr>
+            <w:tcW w:w="3630" w:type="dxa"/>
+            <w:tcBorders>
+              <w:top w:val="single" w:sz="6" w:space="0" w:color="BFBFBF"/>
+              <w:left w:val="single" w:sz="6" w:space="0" w:color="BFBFBF"/>
+              <w:bottom w:val="single" w:sz="6" w:space="0" w:color="BFBFBF"/>
+              <w:right w:val="single" w:sz="6" w:space="0" w:color="BFBFBF"/>
+            </w:tcBorders>
+            <w:tcMar>
+              <w:top w:w="0" w:type="dxa"/>
+              <w:left w:w="80" w:type="dxa"/>
+              <w:bottom w:w="0" w:type="dxa"/>
+              <w:right w:w="80" w:type="dxa"/>
+            </w:tcMar>
+            <w:vAlign w:val="center"/>
+          </w:tcPr>
+          <w:p>
+            <w:pPr>
+              <w:pStyle w:val="normal0"/>
+              <w:rPr>
+                <w:rFonts w:ascii="Times New Roman" w:eastAsia="Times New Roman" w:hAnsi="Times New Roman" w:cs="Times New Roman"/>
+                <w:sz w:val="18"/>
+                <w:szCs w:val="18"/>
+              </w:rPr>
+            </w:pPr>
+            <w:r>
+              <w:rPr>
+                <w:rFonts w:ascii="Times New Roman" w:eastAsia="Times New Roman" w:hAnsi="Times New Roman" w:cs="Times New Roman"/>
+                <w:sz w:val="18"/>
+                <w:szCs w:val="18"/>
+              </w:rPr>
+              <w:t>Usuario no logueado</w:t>
+            </w:r>
+          </w:p>
+        </w:tc>
+      </w:tr>
+      <w:tr>
+        <w:trPr>
+          <w:trHeight w:val="915"/>
+        </w:trPr>
+        <w:tc>
+          <w:tcPr>
+            <w:tcW w:w="5265" w:type="dxa"/>
+            <w:tcBorders>
+              <w:top w:val="single" w:sz="6" w:space="0" w:color="BFBFBF"/>
+              <w:left w:val="single" w:sz="6" w:space="0" w:color="BFBFBF"/>
+              <w:bottom w:val="single" w:sz="6" w:space="0" w:color="BFBFBF"/>
+              <w:right w:val="single" w:sz="6" w:space="0" w:color="BFBFBF"/>
+            </w:tcBorders>
+            <w:tcMar>
+              <w:top w:w="0" w:type="dxa"/>
+              <w:left w:w="80" w:type="dxa"/>
+              <w:bottom w:w="0" w:type="dxa"/>
+              <w:right w:w="80" w:type="dxa"/>
+            </w:tcMar>
+            <w:vAlign w:val="center"/>
+          </w:tcPr>
+          <w:p>
+            <w:pPr>
+              <w:pStyle w:val="normal0"/>
+              <w:rPr>
+                <w:rFonts w:ascii="Times New Roman" w:eastAsia="Times New Roman" w:hAnsi="Times New Roman" w:cs="Times New Roman"/>
+                <w:sz w:val="18"/>
+                <w:szCs w:val="18"/>
+              </w:rPr>
+            </w:pPr>
+            <w:r>
+              <w:rPr>
+                <w:rFonts w:ascii="Times New Roman" w:eastAsia="Times New Roman" w:hAnsi="Times New Roman" w:cs="Times New Roman"/>
+                <w:sz w:val="18"/>
+                <w:szCs w:val="18"/>
+              </w:rPr>
+              <w:t>Descripción</w:t>
+            </w:r>
+          </w:p>
+        </w:tc>
+        <w:tc>
+          <w:tcPr>
+            <w:tcW w:w="3630" w:type="dxa"/>
+            <w:tcBorders>
+              <w:top w:val="single" w:sz="6" w:space="0" w:color="BFBFBF"/>
+              <w:left w:val="single" w:sz="6" w:space="0" w:color="BFBFBF"/>
+              <w:bottom w:val="single" w:sz="6" w:space="0" w:color="BFBFBF"/>
+              <w:right w:val="single" w:sz="6" w:space="0" w:color="BFBFBF"/>
+            </w:tcBorders>
+            <w:tcMar>
+              <w:top w:w="0" w:type="dxa"/>
+              <w:left w:w="80" w:type="dxa"/>
+              <w:bottom w:w="0" w:type="dxa"/>
+              <w:right w:w="80" w:type="dxa"/>
+            </w:tcMar>
+            <w:vAlign w:val="center"/>
+          </w:tcPr>
+          <w:p>
+            <w:pPr>
+              <w:pStyle w:val="normal0"/>
+              <w:rPr>
+                <w:rFonts w:ascii="Times New Roman" w:eastAsia="Times New Roman" w:hAnsi="Times New Roman" w:cs="Times New Roman"/>
+                <w:sz w:val="18"/>
+                <w:szCs w:val="18"/>
+              </w:rPr>
+            </w:pPr>
+            <w:r>
+              <w:rPr>
+                <w:rFonts w:ascii="Times New Roman" w:eastAsia="Times New Roman" w:hAnsi="Times New Roman" w:cs="Times New Roman"/>
+                <w:sz w:val="18"/>
+                <w:szCs w:val="18"/>
+              </w:rPr>
+              <w:t>El usuario se loguea a la app mobile con su cuenta con facebook</w:t>
+            </w:r>
+          </w:p>
+        </w:tc>
+      </w:tr>
+      <w:tr>
+        <w:trPr>
+          <w:trHeight w:val="465"/>
+        </w:trPr>
+        <w:tc>
+          <w:tcPr>
+            <w:tcW w:w="5265" w:type="dxa"/>
+            <w:tcBorders>
+              <w:top w:val="single" w:sz="6" w:space="0" w:color="BFBFBF"/>
+              <w:left w:val="single" w:sz="6" w:space="0" w:color="BFBFBF"/>
+              <w:bottom w:val="single" w:sz="6" w:space="0" w:color="BFBFBF"/>
+              <w:right w:val="single" w:sz="6" w:space="0" w:color="BFBFBF"/>
+            </w:tcBorders>
+            <w:tcMar>
+              <w:top w:w="0" w:type="dxa"/>
+              <w:left w:w="80" w:type="dxa"/>
+              <w:bottom w:w="0" w:type="dxa"/>
+              <w:right w:w="80" w:type="dxa"/>
+            </w:tcMar>
+            <w:vAlign w:val="center"/>
+          </w:tcPr>
+          <w:p>
+            <w:pPr>
+              <w:pStyle w:val="normal0"/>
+              <w:rPr>
+                <w:rFonts w:ascii="Times New Roman" w:eastAsia="Times New Roman" w:hAnsi="Times New Roman" w:cs="Times New Roman"/>
+                <w:sz w:val="18"/>
+                <w:szCs w:val="18"/>
+              </w:rPr>
+            </w:pPr>
+            <w:r>
+              <w:rPr>
+                <w:rFonts w:ascii="Times New Roman" w:eastAsia="Times New Roman" w:hAnsi="Times New Roman" w:cs="Times New Roman"/>
+                <w:sz w:val="18"/>
+                <w:szCs w:val="18"/>
+              </w:rPr>
+              <w:t>Precondición</w:t>
+            </w:r>
+          </w:p>
+        </w:tc>
+        <w:tc>
+          <w:tcPr>
+            <w:tcW w:w="3630" w:type="dxa"/>
+            <w:tcBorders>
+              <w:top w:val="single" w:sz="6" w:space="0" w:color="BFBFBF"/>
+              <w:left w:val="single" w:sz="6" w:space="0" w:color="BFBFBF"/>
+              <w:bottom w:val="single" w:sz="6" w:space="0" w:color="BFBFBF"/>
+              <w:right w:val="single" w:sz="6" w:space="0" w:color="BFBFBF"/>
+            </w:tcBorders>
+            <w:tcMar>
+              <w:top w:w="0" w:type="dxa"/>
+              <w:left w:w="80" w:type="dxa"/>
+              <w:bottom w:w="0" w:type="dxa"/>
+              <w:right w:w="80" w:type="dxa"/>
+            </w:tcMar>
+            <w:vAlign w:val="center"/>
+          </w:tcPr>
+          <w:p>
+            <w:pPr>
+              <w:pStyle w:val="normal0"/>
+              <w:rPr>
+                <w:rFonts w:ascii="Times New Roman" w:eastAsia="Times New Roman" w:hAnsi="Times New Roman" w:cs="Times New Roman"/>
+                <w:sz w:val="18"/>
+                <w:szCs w:val="18"/>
+              </w:rPr>
+            </w:pPr>
+            <w:r>
+              <w:rPr>
+                <w:rFonts w:ascii="Times New Roman" w:eastAsia="Times New Roman" w:hAnsi="Times New Roman" w:cs="Times New Roman"/>
+                <w:sz w:val="18"/>
+                <w:szCs w:val="18"/>
+              </w:rPr>
+              <w:t>Contar con un usuario de facebook</w:t>
+            </w:r>
+          </w:p>
+        </w:tc>
+      </w:tr>
+      <w:tr>
+        <w:trPr>
+          <w:trHeight w:val="240"/>
+        </w:trPr>
+        <w:tc>
+          <w:tcPr>
+            <w:tcW w:w="5265" w:type="dxa"/>
+            <w:tcBorders>
+              <w:top w:val="single" w:sz="6" w:space="0" w:color="BFBFBF"/>
+              <w:left w:val="single" w:sz="6" w:space="0" w:color="BFBFBF"/>
+              <w:bottom w:val="single" w:sz="6" w:space="0" w:color="BFBFBF"/>
+              <w:right w:val="single" w:sz="6" w:space="0" w:color="BFBFBF"/>
+            </w:tcBorders>
+            <w:tcMar>
+              <w:top w:w="0" w:type="dxa"/>
+              <w:left w:w="80" w:type="dxa"/>
+              <w:bottom w:w="0" w:type="dxa"/>
+              <w:right w:w="80" w:type="dxa"/>
+            </w:tcMar>
+            <w:vAlign w:val="center"/>
+          </w:tcPr>
+          <w:p>
+            <w:pPr>
+              <w:pStyle w:val="normal0"/>
+              <w:rPr>
+                <w:rFonts w:ascii="Times New Roman" w:eastAsia="Times New Roman" w:hAnsi="Times New Roman" w:cs="Times New Roman"/>
+                <w:sz w:val="18"/>
+                <w:szCs w:val="18"/>
+              </w:rPr>
+            </w:pPr>
+            <w:r>
+              <w:rPr>
+                <w:rFonts w:ascii="Times New Roman" w:eastAsia="Times New Roman" w:hAnsi="Times New Roman" w:cs="Times New Roman"/>
+                <w:sz w:val="18"/>
+                <w:szCs w:val="18"/>
+              </w:rPr>
+              <w:t>Estado</w:t>
+            </w:r>
+          </w:p>
+        </w:tc>
+        <w:tc>
+          <w:tcPr>
+            <w:tcW w:w="3630" w:type="dxa"/>
+            <w:tcBorders>
+              <w:top w:val="single" w:sz="6" w:space="0" w:color="BFBFBF"/>
+              <w:left w:val="single" w:sz="6" w:space="0" w:color="BFBFBF"/>
+              <w:bottom w:val="single" w:sz="6" w:space="0" w:color="BFBFBF"/>
+              <w:right w:val="single" w:sz="6" w:space="0" w:color="BFBFBF"/>
+            </w:tcBorders>
+            <w:tcMar>
+              <w:top w:w="0" w:type="dxa"/>
+              <w:left w:w="80" w:type="dxa"/>
+              <w:bottom w:w="0" w:type="dxa"/>
+              <w:right w:w="80" w:type="dxa"/>
+            </w:tcMar>
+            <w:vAlign w:val="center"/>
+          </w:tcPr>
+          <w:p>
+            <w:pPr>
+              <w:pStyle w:val="normal0"/>
+              <w:rPr>
+                <w:rFonts w:ascii="Times New Roman" w:eastAsia="Times New Roman" w:hAnsi="Times New Roman" w:cs="Times New Roman"/>
+                <w:sz w:val="18"/>
+                <w:szCs w:val="18"/>
+              </w:rPr>
+            </w:pPr>
+            <w:r>
+              <w:rPr>
+                <w:rFonts w:ascii="Times New Roman" w:eastAsia="Times New Roman" w:hAnsi="Times New Roman" w:cs="Times New Roman"/>
+                <w:sz w:val="18"/>
+                <w:szCs w:val="18"/>
+              </w:rPr>
+              <w:t>Completo</w:t>
+            </w:r>
+          </w:p>
+        </w:tc>
+      </w:tr>
+      <w:tr>
+        <w:trPr>
+          <w:trHeight w:val="240"/>
+        </w:trPr>
+        <w:tc>
+          <w:tcPr>
+            <w:tcW w:w="5265" w:type="dxa"/>
+            <w:tcBorders>
+              <w:top w:val="single" w:sz="6" w:space="0" w:color="BFBFBF"/>
+              <w:left w:val="single" w:sz="6" w:space="0" w:color="BFBFBF"/>
+              <w:bottom w:val="single" w:sz="6" w:space="0" w:color="BFBFBF"/>
+              <w:right w:val="single" w:sz="6" w:space="0" w:color="BFBFBF"/>
+            </w:tcBorders>
+            <w:tcMar>
+              <w:top w:w="0" w:type="dxa"/>
+              <w:left w:w="80" w:type="dxa"/>
+              <w:bottom w:w="0" w:type="dxa"/>
+              <w:right w:w="80" w:type="dxa"/>
+            </w:tcMar>
+            <w:vAlign w:val="center"/>
+          </w:tcPr>
+          <w:p>
+            <w:pPr>
+              <w:pStyle w:val="normal0"/>
+              <w:jc w:val="center"/>
+              <w:rPr>
+                <w:rFonts w:ascii="Times New Roman" w:eastAsia="Times New Roman" w:hAnsi="Times New Roman" w:cs="Times New Roman"/>
+                <w:sz w:val="18"/>
+                <w:szCs w:val="18"/>
+              </w:rPr>
+            </w:pPr>
+            <w:r>
+              <w:rPr>
+                <w:rFonts w:ascii="Times New Roman" w:eastAsia="Times New Roman" w:hAnsi="Times New Roman" w:cs="Times New Roman"/>
+                <w:sz w:val="18"/>
+                <w:szCs w:val="18"/>
+              </w:rPr>
+              <w:t>Curso Normal</w:t>
+            </w:r>
+          </w:p>
+        </w:tc>
+        <w:tc>
+          <w:tcPr>
+            <w:tcW w:w="3630" w:type="dxa"/>
+            <w:tcBorders>
+              <w:top w:val="single" w:sz="6" w:space="0" w:color="BFBFBF"/>
+              <w:left w:val="single" w:sz="6" w:space="0" w:color="BFBFBF"/>
+              <w:bottom w:val="single" w:sz="6" w:space="0" w:color="BFBFBF"/>
+              <w:right w:val="single" w:sz="6" w:space="0" w:color="BFBFBF"/>
+            </w:tcBorders>
+            <w:tcMar>
+              <w:top w:w="0" w:type="dxa"/>
+              <w:left w:w="80" w:type="dxa"/>
+              <w:bottom w:w="0" w:type="dxa"/>
+              <w:right w:w="80" w:type="dxa"/>
+            </w:tcMar>
+            <w:vAlign w:val="center"/>
+          </w:tcPr>
+          <w:p>
+            <w:pPr>
+              <w:pStyle w:val="normal0"/>
+              <w:jc w:val="center"/>
+              <w:rPr>
+                <w:rFonts w:ascii="Times New Roman" w:eastAsia="Times New Roman" w:hAnsi="Times New Roman" w:cs="Times New Roman"/>
+                <w:sz w:val="18"/>
+                <w:szCs w:val="18"/>
+              </w:rPr>
+            </w:pPr>
+            <w:r>
+              <w:rPr>
+                <w:rFonts w:ascii="Times New Roman" w:eastAsia="Times New Roman" w:hAnsi="Times New Roman" w:cs="Times New Roman"/>
+                <w:sz w:val="18"/>
+                <w:szCs w:val="18"/>
+              </w:rPr>
+              <w:t>Curso Alternativo</w:t>
+            </w:r>
+          </w:p>
+        </w:tc>
+      </w:tr>
+      <w:tr>
+        <w:trPr>
+          <w:trHeight w:val="1380"/>
+        </w:trPr>
+        <w:tc>
+          <w:tcPr>
+            <w:tcW w:w="5265" w:type="dxa"/>
+            <w:tcBorders>
+              <w:top w:val="single" w:sz="6" w:space="0" w:color="BFBFBF"/>
+              <w:left w:val="single" w:sz="6" w:space="0" w:color="BFBFBF"/>
+              <w:bottom w:val="single" w:sz="6" w:space="0" w:color="BFBFBF"/>
+              <w:right w:val="single" w:sz="6" w:space="0" w:color="BFBFBF"/>
+            </w:tcBorders>
+            <w:tcMar>
+              <w:top w:w="0" w:type="dxa"/>
+              <w:left w:w="80" w:type="dxa"/>
+              <w:bottom w:w="0" w:type="dxa"/>
+              <w:right w:w="80" w:type="dxa"/>
+            </w:tcMar>
+            <w:vAlign w:val="center"/>
+          </w:tcPr>
+          <w:p>
+            <w:pPr>
+              <w:pStyle w:val="normal0"/>
+              <w:numPr>
+                <w:ilvl w:val="0"/>
+                <w:numId w:val="13"/>
+              </w:numPr>
+              <w:spacing w:before="240"/>
+              <w:rPr>
+                <w:rFonts w:ascii="Times New Roman" w:eastAsia="Times New Roman" w:hAnsi="Times New Roman" w:cs="Times New Roman"/>
+                <w:sz w:val="18"/>
+                <w:szCs w:val="18"/>
+              </w:rPr>
+            </w:pPr>
+            <w:r>
+              <w:rPr>
+                <w:rFonts w:ascii="Times New Roman" w:eastAsia="Times New Roman" w:hAnsi="Times New Roman" w:cs="Times New Roman"/>
+                <w:sz w:val="18"/>
+                <w:szCs w:val="18"/>
+              </w:rPr>
+              <w:t xml:space="preserve">El Usuario abre la aplicación </w:t>
+            </w:r>
+          </w:p>
+          <w:p>
+            <w:pPr>
+              <w:pStyle w:val="normal0"/>
+              <w:numPr>
+                <w:ilvl w:val="0"/>
+                <w:numId w:val="13"/>
+              </w:numPr>
+              <w:rPr>
+                <w:rFonts w:ascii="Times New Roman" w:eastAsia="Times New Roman" w:hAnsi="Times New Roman" w:cs="Times New Roman"/>
+                <w:sz w:val="18"/>
+                <w:szCs w:val="18"/>
+              </w:rPr>
+            </w:pPr>
+            <w:r>
+              <w:rPr>
+                <w:rFonts w:ascii="Times New Roman" w:eastAsia="Times New Roman" w:hAnsi="Times New Roman" w:cs="Times New Roman"/>
+                <w:sz w:val="18"/>
+                <w:szCs w:val="18"/>
+              </w:rPr>
+              <w:t>El Sistema muestra la pantalla de login</w:t>
+            </w:r>
+          </w:p>
+          <w:p>
+            <w:pPr>
+              <w:pStyle w:val="normal0"/>
+              <w:numPr>
+                <w:ilvl w:val="0"/>
+                <w:numId w:val="13"/>
+              </w:numPr>
+              <w:rPr>
+                <w:rFonts w:ascii="Times New Roman" w:eastAsia="Times New Roman" w:hAnsi="Times New Roman" w:cs="Times New Roman"/>
+                <w:sz w:val="18"/>
+                <w:szCs w:val="18"/>
+              </w:rPr>
+            </w:pPr>
+            <w:r>
+              <w:rPr>
+                <w:rFonts w:ascii="Times New Roman" w:eastAsia="Times New Roman" w:hAnsi="Times New Roman" w:cs="Times New Roman"/>
+                <w:sz w:val="18"/>
+                <w:szCs w:val="18"/>
+              </w:rPr>
+              <w:t>El usuario presiona el botón “Ingresar con facebook@</w:t>
+            </w:r>
+          </w:p>
+          <w:p>
+            <w:pPr>
+              <w:pStyle w:val="normal0"/>
+              <w:numPr>
+                <w:ilvl w:val="0"/>
+                <w:numId w:val="13"/>
+              </w:numPr>
+              <w:spacing w:after="240"/>
+              <w:rPr>
+                <w:rFonts w:ascii="Times New Roman" w:eastAsia="Times New Roman" w:hAnsi="Times New Roman" w:cs="Times New Roman"/>
+                <w:sz w:val="18"/>
+                <w:szCs w:val="18"/>
+              </w:rPr>
+            </w:pPr>
+            <w:r>
+              <w:rPr>
+                <w:rFonts w:ascii="Times New Roman" w:eastAsia="Times New Roman" w:hAnsi="Times New Roman" w:cs="Times New Roman"/>
+                <w:sz w:val="18"/>
+                <w:szCs w:val="18"/>
+              </w:rPr>
+              <w:t>Se abre la pagina de facebook pidiendo las credenciales y permisos necesarios</w:t>
+            </w:r>
+          </w:p>
+          <w:p>
+            <w:pPr>
+              <w:pStyle w:val="normal0"/>
+              <w:numPr>
+                <w:ilvl w:val="0"/>
+                <w:numId w:val="13"/>
+              </w:numPr>
+              <w:spacing w:after="240"/>
+              <w:rPr>
+                <w:rFonts w:ascii="Times New Roman" w:eastAsia="Times New Roman" w:hAnsi="Times New Roman" w:cs="Times New Roman"/>
+                <w:sz w:val="18"/>
+                <w:szCs w:val="18"/>
+              </w:rPr>
+            </w:pPr>
+            <w:r>
+              <w:rPr>
+                <w:rFonts w:ascii="Times New Roman" w:eastAsia="Times New Roman" w:hAnsi="Times New Roman" w:cs="Times New Roman"/>
+                <w:sz w:val="18"/>
+                <w:szCs w:val="18"/>
+              </w:rPr>
+              <w:t>El usuario ingresa las credenciale y acepta los permisos</w:t>
+            </w:r>
+          </w:p>
+          <w:p>
+            <w:pPr>
+              <w:pStyle w:val="normal0"/>
+              <w:numPr>
+                <w:ilvl w:val="0"/>
+                <w:numId w:val="13"/>
+              </w:numPr>
+              <w:spacing w:after="240"/>
+              <w:rPr>
+                <w:rFonts w:ascii="Times New Roman" w:eastAsia="Times New Roman" w:hAnsi="Times New Roman" w:cs="Times New Roman"/>
+                <w:sz w:val="18"/>
+                <w:szCs w:val="18"/>
+              </w:rPr>
+            </w:pPr>
+            <w:r>
+              <w:rPr>
+                <w:rFonts w:ascii="Times New Roman" w:eastAsia="Times New Roman" w:hAnsi="Times New Roman" w:cs="Times New Roman"/>
+                <w:sz w:val="18"/>
+                <w:szCs w:val="18"/>
+              </w:rPr>
+              <w:t>Si el usuario cuenta con una cuenta en la app y los mails coinciden se loguea a la app y se redirige al menu principal</w:t>
+            </w:r>
+          </w:p>
+          <w:p>
+            <w:pPr>
+              <w:pStyle w:val="normal0"/>
+              <w:spacing w:after="240"/>
+              <w:ind w:left="720"/>
+              <w:rPr>
+                <w:rFonts w:ascii="Times New Roman" w:eastAsia="Times New Roman" w:hAnsi="Times New Roman" w:cs="Times New Roman"/>
+                <w:sz w:val="18"/>
+                <w:szCs w:val="18"/>
+              </w:rPr>
+            </w:pPr>
+          </w:p>
+        </w:tc>
+        <w:tc>
+          <w:tcPr>
+            <w:tcW w:w="3630" w:type="dxa"/>
+            <w:tcBorders>
+              <w:top w:val="single" w:sz="6" w:space="0" w:color="BFBFBF"/>
+              <w:left w:val="single" w:sz="6" w:space="0" w:color="BFBFBF"/>
+              <w:bottom w:val="single" w:sz="6" w:space="0" w:color="BFBFBF"/>
+              <w:right w:val="single" w:sz="6" w:space="0" w:color="BFBFBF"/>
+            </w:tcBorders>
+            <w:tcMar>
+              <w:top w:w="0" w:type="dxa"/>
+              <w:left w:w="80" w:type="dxa"/>
+              <w:bottom w:w="0" w:type="dxa"/>
+              <w:right w:w="80" w:type="dxa"/>
+            </w:tcMar>
+            <w:vAlign w:val="center"/>
+          </w:tcPr>
+          <w:p>
+            <w:pPr>
+              <w:pStyle w:val="normal0"/>
+              <w:rPr>
+                <w:rFonts w:ascii="Times New Roman" w:eastAsia="Times New Roman" w:hAnsi="Times New Roman" w:cs="Times New Roman"/>
+                <w:sz w:val="18"/>
+                <w:szCs w:val="18"/>
+              </w:rPr>
+            </w:pPr>
+            <w:r>
+              <w:rPr>
+                <w:rFonts w:ascii="Times New Roman" w:eastAsia="Times New Roman" w:hAnsi="Times New Roman" w:cs="Times New Roman"/>
+                <w:sz w:val="18"/>
+                <w:szCs w:val="18"/>
+              </w:rPr>
+              <w:t>5.1 el usuario no acepta los permisos</w:t>
+            </w:r>
+          </w:p>
+          <w:p>
+            <w:pPr>
+              <w:pStyle w:val="normal0"/>
+              <w:rPr>
+                <w:rFonts w:ascii="Times New Roman" w:eastAsia="Times New Roman" w:hAnsi="Times New Roman" w:cs="Times New Roman"/>
+                <w:sz w:val="18"/>
+                <w:szCs w:val="18"/>
+              </w:rPr>
+            </w:pPr>
+            <w:r>
+              <w:rPr>
+                <w:rFonts w:ascii="Times New Roman" w:eastAsia="Times New Roman" w:hAnsi="Times New Roman" w:cs="Times New Roman"/>
+                <w:sz w:val="18"/>
+                <w:szCs w:val="18"/>
+              </w:rPr>
+              <w:t>5.2 El sistema no se loguea con facebook y se queda en la pantalla de login de la app</w:t>
+            </w:r>
+          </w:p>
+          <w:p>
+            <w:pPr>
+              <w:pStyle w:val="normal0"/>
+              <w:rPr>
+                <w:rFonts w:ascii="Times New Roman" w:eastAsia="Times New Roman" w:hAnsi="Times New Roman" w:cs="Times New Roman"/>
+                <w:sz w:val="18"/>
+                <w:szCs w:val="18"/>
+              </w:rPr>
+            </w:pPr>
+            <w:r>
+              <w:rPr>
+                <w:rFonts w:ascii="Times New Roman" w:eastAsia="Times New Roman" w:hAnsi="Times New Roman" w:cs="Times New Roman"/>
+                <w:sz w:val="18"/>
+                <w:szCs w:val="18"/>
+              </w:rPr>
+              <w:t>6.1 El usuario no tiene una cuenta en la app o el mail registrado es distinto al de facebook</w:t>
+            </w:r>
+          </w:p>
+          <w:p>
+            <w:pPr>
+              <w:pStyle w:val="normal0"/>
+              <w:rPr>
+                <w:rFonts w:ascii="Times New Roman" w:eastAsia="Times New Roman" w:hAnsi="Times New Roman" w:cs="Times New Roman"/>
+                <w:sz w:val="18"/>
+                <w:szCs w:val="18"/>
+              </w:rPr>
+            </w:pPr>
+            <w:r>
+              <w:rPr>
+                <w:rFonts w:ascii="Times New Roman" w:eastAsia="Times New Roman" w:hAnsi="Times New Roman" w:cs="Times New Roman"/>
+                <w:sz w:val="18"/>
+                <w:szCs w:val="18"/>
+              </w:rPr>
+              <w:t>6.2 el sistema le crea una cuenta usuario en la app para que pueda utilizar la aplicación mobile</w:t>
+            </w:r>
           </w:p>
         </w:tc>
       </w:tr>
@@ -10832,9 +11782,9 @@
     </w:lvl>
   </w:abstractNum>
   <w:abstractNum w:abstractNumId="4">
-    <w:nsid w:val="37416D2D"/>
+    <w:nsid w:val="34695F9B"/>
     <w:multiLevelType w:val="multilevel"/>
-    <w:tmpl w:val="5DB2DEFC"/>
+    <w:tmpl w:val="401E43E8"/>
     <w:lvl w:ilvl="0">
       <w:start w:val="1"/>
       <w:numFmt w:val="decimal"/>
@@ -10945,6 +11895,119 @@
     </w:lvl>
   </w:abstractNum>
   <w:abstractNum w:abstractNumId="5">
+    <w:nsid w:val="37416D2D"/>
+    <w:multiLevelType w:val="multilevel"/>
+    <w:tmpl w:val="5DB2DEFC"/>
+    <w:lvl w:ilvl="0">
+      <w:start w:val="1"/>
+      <w:numFmt w:val="decimal"/>
+      <w:lvlText w:val="%1."/>
+      <w:lvlJc w:val="left"/>
+      <w:pPr>
+        <w:ind w:left="720" w:hanging="360"/>
+      </w:pPr>
+      <w:rPr>
+        <w:u w:val="none"/>
+      </w:rPr>
+    </w:lvl>
+    <w:lvl w:ilvl="1">
+      <w:start w:val="1"/>
+      <w:numFmt w:val="lowerLetter"/>
+      <w:lvlText w:val="%2."/>
+      <w:lvlJc w:val="left"/>
+      <w:pPr>
+        <w:ind w:left="1440" w:hanging="360"/>
+      </w:pPr>
+      <w:rPr>
+        <w:u w:val="none"/>
+      </w:rPr>
+    </w:lvl>
+    <w:lvl w:ilvl="2">
+      <w:start w:val="1"/>
+      <w:numFmt w:val="lowerRoman"/>
+      <w:lvlText w:val="%3."/>
+      <w:lvlJc w:val="right"/>
+      <w:pPr>
+        <w:ind w:left="2160" w:hanging="360"/>
+      </w:pPr>
+      <w:rPr>
+        <w:u w:val="none"/>
+      </w:rPr>
+    </w:lvl>
+    <w:lvl w:ilvl="3">
+      <w:start w:val="1"/>
+      <w:numFmt w:val="decimal"/>
+      <w:lvlText w:val="%4."/>
+      <w:lvlJc w:val="left"/>
+      <w:pPr>
+        <w:ind w:left="2880" w:hanging="360"/>
+      </w:pPr>
+      <w:rPr>
+        <w:u w:val="none"/>
+      </w:rPr>
+    </w:lvl>
+    <w:lvl w:ilvl="4">
+      <w:start w:val="1"/>
+      <w:numFmt w:val="lowerLetter"/>
+      <w:lvlText w:val="%5."/>
+      <w:lvlJc w:val="left"/>
+      <w:pPr>
+        <w:ind w:left="3600" w:hanging="360"/>
+      </w:pPr>
+      <w:rPr>
+        <w:u w:val="none"/>
+      </w:rPr>
+    </w:lvl>
+    <w:lvl w:ilvl="5">
+      <w:start w:val="1"/>
+      <w:numFmt w:val="lowerRoman"/>
+      <w:lvlText w:val="%6."/>
+      <w:lvlJc w:val="right"/>
+      <w:pPr>
+        <w:ind w:left="4320" w:hanging="360"/>
+      </w:pPr>
+      <w:rPr>
+        <w:u w:val="none"/>
+      </w:rPr>
+    </w:lvl>
+    <w:lvl w:ilvl="6">
+      <w:start w:val="1"/>
+      <w:numFmt w:val="decimal"/>
+      <w:lvlText w:val="%7."/>
+      <w:lvlJc w:val="left"/>
+      <w:pPr>
+        <w:ind w:left="5040" w:hanging="360"/>
+      </w:pPr>
+      <w:rPr>
+        <w:u w:val="none"/>
+      </w:rPr>
+    </w:lvl>
+    <w:lvl w:ilvl="7">
+      <w:start w:val="1"/>
+      <w:numFmt w:val="lowerLetter"/>
+      <w:lvlText w:val="%8."/>
+      <w:lvlJc w:val="left"/>
+      <w:pPr>
+        <w:ind w:left="5760" w:hanging="360"/>
+      </w:pPr>
+      <w:rPr>
+        <w:u w:val="none"/>
+      </w:rPr>
+    </w:lvl>
+    <w:lvl w:ilvl="8">
+      <w:start w:val="1"/>
+      <w:numFmt w:val="lowerRoman"/>
+      <w:lvlText w:val="%9."/>
+      <w:lvlJc w:val="right"/>
+      <w:pPr>
+        <w:ind w:left="6480" w:hanging="360"/>
+      </w:pPr>
+      <w:rPr>
+        <w:u w:val="none"/>
+      </w:rPr>
+    </w:lvl>
+  </w:abstractNum>
+  <w:abstractNum w:abstractNumId="6">
     <w:nsid w:val="3963450B"/>
     <w:multiLevelType w:val="multilevel"/>
     <w:tmpl w:val="12664694"/>
@@ -11057,7 +12120,7 @@
       </w:rPr>
     </w:lvl>
   </w:abstractNum>
-  <w:abstractNum w:abstractNumId="6">
+  <w:abstractNum w:abstractNumId="7">
     <w:nsid w:val="3C595DDE"/>
     <w:multiLevelType w:val="multilevel"/>
     <w:tmpl w:val="A99445B0"/>
@@ -11170,7 +12233,7 @@
       </w:rPr>
     </w:lvl>
   </w:abstractNum>
-  <w:abstractNum w:abstractNumId="7">
+  <w:abstractNum w:abstractNumId="8">
     <w:nsid w:val="3FD8734F"/>
     <w:multiLevelType w:val="multilevel"/>
     <w:tmpl w:val="E474C7EE"/>
@@ -11283,7 +12346,7 @@
       </w:rPr>
     </w:lvl>
   </w:abstractNum>
-  <w:abstractNum w:abstractNumId="8">
+  <w:abstractNum w:abstractNumId="9">
     <w:nsid w:val="4C396A32"/>
     <w:multiLevelType w:val="multilevel"/>
     <w:tmpl w:val="B6789ACC"/>
@@ -11396,7 +12459,7 @@
       </w:rPr>
     </w:lvl>
   </w:abstractNum>
-  <w:abstractNum w:abstractNumId="9">
+  <w:abstractNum w:abstractNumId="10">
     <w:nsid w:val="64393756"/>
     <w:multiLevelType w:val="multilevel"/>
     <w:tmpl w:val="401E43E8"/>
@@ -11509,7 +12572,7 @@
       </w:rPr>
     </w:lvl>
   </w:abstractNum>
-  <w:abstractNum w:abstractNumId="10">
+  <w:abstractNum w:abstractNumId="11">
     <w:nsid w:val="77A13823"/>
     <w:multiLevelType w:val="multilevel"/>
     <w:tmpl w:val="CE82E2D0"/>
@@ -11622,7 +12685,7 @@
       </w:rPr>
     </w:lvl>
   </w:abstractNum>
-  <w:abstractNum w:abstractNumId="11">
+  <w:abstractNum w:abstractNumId="12">
     <w:nsid w:val="79B61AEB"/>
     <w:multiLevelType w:val="multilevel"/>
     <w:tmpl w:val="BF92FF8E"/>
@@ -11739,28 +12802,28 @@
     <w:abstractNumId w:val="0"/>
   </w:num>
   <w:num w:numId="2">
+    <w:abstractNumId w:val="11"/>
+  </w:num>
+  <w:num w:numId="3">
     <w:abstractNumId w:val="10"/>
   </w:num>
-  <w:num w:numId="3">
-    <w:abstractNumId w:val="9"/>
-  </w:num>
   <w:num w:numId="4">
-    <w:abstractNumId w:val="5"/>
+    <w:abstractNumId w:val="6"/>
   </w:num>
   <w:num w:numId="5">
     <w:abstractNumId w:val="1"/>
   </w:num>
   <w:num w:numId="6">
+    <w:abstractNumId w:val="8"/>
+  </w:num>
+  <w:num w:numId="7">
     <w:abstractNumId w:val="7"/>
   </w:num>
-  <w:num w:numId="7">
-    <w:abstractNumId w:val="6"/>
-  </w:num>
   <w:num w:numId="8">
-    <w:abstractNumId w:val="11"/>
+    <w:abstractNumId w:val="12"/>
   </w:num>
   <w:num w:numId="9">
-    <w:abstractNumId w:val="4"/>
+    <w:abstractNumId w:val="5"/>
   </w:num>
   <w:num w:numId="10">
     <w:abstractNumId w:val="2"/>
@@ -11769,7 +12832,10 @@
     <w:abstractNumId w:val="3"/>
   </w:num>
   <w:num w:numId="12">
-    <w:abstractNumId w:val="8"/>
+    <w:abstractNumId w:val="9"/>
+  </w:num>
+  <w:num w:numId="13">
+    <w:abstractNumId w:val="4"/>
   </w:num>
 </w:numbering>
 </file>
@@ -12251,6 +13317,36 @@
       </w:tblCellMar>
     </w:tblPr>
   </w:style>
+  <w:style w:type="paragraph" w:styleId="Textodeglobo">
+    <w:name w:val="Balloon Text"/>
+    <w:basedOn w:val="Normal"/>
+    <w:link w:val="TextodegloboCar"/>
+    <w:uiPriority w:val="99"/>
+    <w:semiHidden/>
+    <w:unhideWhenUsed/>
+    <w:rsid w:val="009A1DCC"/>
+    <w:pPr>
+      <w:spacing w:line="240" w:lineRule="auto"/>
+    </w:pPr>
+    <w:rPr>
+      <w:rFonts w:ascii="Lucida Grande" w:hAnsi="Lucida Grande"/>
+      <w:sz w:val="18"/>
+      <w:szCs w:val="18"/>
+    </w:rPr>
+  </w:style>
+  <w:style w:type="character" w:customStyle="1" w:styleId="TextodegloboCar">
+    <w:name w:val="Texto de globo Car"/>
+    <w:basedOn w:val="Fuentedeprrafopredeter"/>
+    <w:link w:val="Textodeglobo"/>
+    <w:uiPriority w:val="99"/>
+    <w:semiHidden/>
+    <w:rsid w:val="009A1DCC"/>
+    <w:rPr>
+      <w:rFonts w:ascii="Lucida Grande" w:hAnsi="Lucida Grande"/>
+      <w:sz w:val="18"/>
+      <w:szCs w:val="18"/>
+    </w:rPr>
+  </w:style>
 </w:styles>
 </file>
 
@@ -12731,6 +13827,36 @@
       </w:tblCellMar>
     </w:tblPr>
   </w:style>
+  <w:style w:type="paragraph" w:styleId="Textodeglobo">
+    <w:name w:val="Balloon Text"/>
+    <w:basedOn w:val="Normal"/>
+    <w:link w:val="TextodegloboCar"/>
+    <w:uiPriority w:val="99"/>
+    <w:semiHidden/>
+    <w:unhideWhenUsed/>
+    <w:rsid w:val="009A1DCC"/>
+    <w:pPr>
+      <w:spacing w:line="240" w:lineRule="auto"/>
+    </w:pPr>
+    <w:rPr>
+      <w:rFonts w:ascii="Lucida Grande" w:hAnsi="Lucida Grande"/>
+      <w:sz w:val="18"/>
+      <w:szCs w:val="18"/>
+    </w:rPr>
+  </w:style>
+  <w:style w:type="character" w:customStyle="1" w:styleId="TextodegloboCar">
+    <w:name w:val="Texto de globo Car"/>
+    <w:basedOn w:val="Fuentedeprrafopredeter"/>
+    <w:link w:val="Textodeglobo"/>
+    <w:uiPriority w:val="99"/>
+    <w:semiHidden/>
+    <w:rsid w:val="009A1DCC"/>
+    <w:rPr>
+      <w:rFonts w:ascii="Lucida Grande" w:hAnsi="Lucida Grande"/>
+      <w:sz w:val="18"/>
+      <w:szCs w:val="18"/>
+    </w:rPr>
+  </w:style>
 </w:styles>
 </file>
 

</xml_diff>